<commit_message>
Readme and Report Updated
</commit_message>
<xml_diff>
--- a/Report.docx
+++ b/Report.docx
@@ -110,7 +110,7 @@
         <w:pStyle w:val="Compact"/>
         <w:numPr>
           <w:ilvl w:val="0"/>
-          <w:numId w:val="7"/>
+          <w:numId w:val="2"/>
         </w:numPr>
         <w:rPr/>
       </w:pPr>
@@ -125,7 +125,7 @@
         <w:pStyle w:val="Compact"/>
         <w:numPr>
           <w:ilvl w:val="0"/>
-          <w:numId w:val="7"/>
+          <w:numId w:val="2"/>
         </w:numPr>
         <w:rPr/>
       </w:pPr>
@@ -140,7 +140,7 @@
         <w:pStyle w:val="Compact"/>
         <w:numPr>
           <w:ilvl w:val="0"/>
-          <w:numId w:val="7"/>
+          <w:numId w:val="2"/>
         </w:numPr>
         <w:rPr/>
       </w:pPr>
@@ -166,7 +166,7 @@
         <w:pStyle w:val="Compact"/>
         <w:numPr>
           <w:ilvl w:val="0"/>
-          <w:numId w:val="8"/>
+          <w:numId w:val="3"/>
         </w:numPr>
         <w:rPr/>
       </w:pPr>
@@ -181,7 +181,7 @@
         <w:pStyle w:val="Compact"/>
         <w:numPr>
           <w:ilvl w:val="0"/>
-          <w:numId w:val="8"/>
+          <w:numId w:val="3"/>
         </w:numPr>
         <w:rPr/>
       </w:pPr>
@@ -196,7 +196,7 @@
         <w:pStyle w:val="Compact"/>
         <w:numPr>
           <w:ilvl w:val="0"/>
-          <w:numId w:val="8"/>
+          <w:numId w:val="3"/>
         </w:numPr>
         <w:rPr/>
       </w:pPr>
@@ -211,7 +211,7 @@
         <w:pStyle w:val="Compact"/>
         <w:numPr>
           <w:ilvl w:val="0"/>
-          <w:numId w:val="8"/>
+          <w:numId w:val="3"/>
         </w:numPr>
         <w:rPr/>
       </w:pPr>
@@ -226,7 +226,7 @@
         <w:pStyle w:val="Compact"/>
         <w:numPr>
           <w:ilvl w:val="0"/>
-          <w:numId w:val="8"/>
+          <w:numId w:val="3"/>
         </w:numPr>
         <w:rPr/>
       </w:pPr>
@@ -241,7 +241,7 @@
         <w:pStyle w:val="Compact"/>
         <w:numPr>
           <w:ilvl w:val="0"/>
-          <w:numId w:val="8"/>
+          <w:numId w:val="3"/>
         </w:numPr>
         <w:rPr/>
       </w:pPr>
@@ -256,7 +256,7 @@
         <w:pStyle w:val="Compact"/>
         <w:numPr>
           <w:ilvl w:val="0"/>
-          <w:numId w:val="8"/>
+          <w:numId w:val="3"/>
         </w:numPr>
         <w:rPr/>
       </w:pPr>
@@ -688,7 +688,7 @@
         <w:pStyle w:val="Compact"/>
         <w:numPr>
           <w:ilvl w:val="0"/>
-          <w:numId w:val="9"/>
+          <w:numId w:val="4"/>
         </w:numPr>
         <w:rPr/>
       </w:pPr>
@@ -703,7 +703,7 @@
         <w:pStyle w:val="Compact"/>
         <w:numPr>
           <w:ilvl w:val="0"/>
-          <w:numId w:val="9"/>
+          <w:numId w:val="4"/>
         </w:numPr>
         <w:rPr/>
       </w:pPr>
@@ -718,7 +718,7 @@
         <w:pStyle w:val="Compact"/>
         <w:numPr>
           <w:ilvl w:val="0"/>
-          <w:numId w:val="9"/>
+          <w:numId w:val="4"/>
         </w:numPr>
         <w:rPr/>
       </w:pPr>
@@ -733,7 +733,7 @@
         <w:pStyle w:val="Compact"/>
         <w:numPr>
           <w:ilvl w:val="0"/>
-          <w:numId w:val="9"/>
+          <w:numId w:val="4"/>
         </w:numPr>
         <w:rPr/>
       </w:pPr>
@@ -748,7 +748,7 @@
         <w:pStyle w:val="Compact"/>
         <w:numPr>
           <w:ilvl w:val="0"/>
-          <w:numId w:val="9"/>
+          <w:numId w:val="4"/>
         </w:numPr>
         <w:rPr/>
       </w:pPr>
@@ -763,7 +763,7 @@
         <w:pStyle w:val="Compact"/>
         <w:numPr>
           <w:ilvl w:val="0"/>
-          <w:numId w:val="9"/>
+          <w:numId w:val="4"/>
         </w:numPr>
         <w:rPr/>
       </w:pPr>
@@ -771,25 +771,81 @@
         <w:rPr/>
         <w:t>Allow users to request suggestions/resources from another user.</w:t>
       </w:r>
-    </w:p>
-    <w:p>
-      <w:pPr>
-        <w:pStyle w:val="Heading3"/>
-        <w:rPr/>
-      </w:pPr>
-      <w:r>
-        <w:rPr/>
-        <w:t>Our Team</w:t>
-      </w:r>
-      <w:bookmarkStart w:id="5" w:name="our-team"/>
-      <w:bookmarkEnd w:id="5"/>
     </w:p>
     <w:p>
       <w:pPr>
         <w:pStyle w:val="Compact"/>
         <w:numPr>
           <w:ilvl w:val="0"/>
-          <w:numId w:val="10"/>
+          <w:numId w:val="0"/>
+        </w:numPr>
+        <w:ind w:left="480" w:hanging="0"/>
+        <w:rPr/>
+      </w:pPr>
+      <w:r>
+        <w:rPr/>
+      </w:r>
+    </w:p>
+    <w:p>
+      <w:pPr>
+        <w:pStyle w:val="Compact"/>
+        <w:numPr>
+          <w:ilvl w:val="0"/>
+          <w:numId w:val="4"/>
+        </w:numPr>
+        <w:rPr/>
+      </w:pPr>
+      <w:r>
+        <w:rPr/>
+        <w:t>Implement a search bar for courses for easier access.</w:t>
+      </w:r>
+    </w:p>
+    <w:p>
+      <w:pPr>
+        <w:pStyle w:val="Compact"/>
+        <w:numPr>
+          <w:ilvl w:val="0"/>
+          <w:numId w:val="0"/>
+        </w:numPr>
+        <w:ind w:left="480" w:hanging="0"/>
+        <w:rPr/>
+      </w:pPr>
+      <w:r>
+        <w:rPr/>
+      </w:r>
+    </w:p>
+    <w:p>
+      <w:pPr>
+        <w:pStyle w:val="Compact"/>
+        <w:numPr>
+          <w:ilvl w:val="0"/>
+          <w:numId w:val="4"/>
+        </w:numPr>
+        <w:rPr/>
+      </w:pPr>
+      <w:r>
+        <w:rPr/>
+        <w:t>Recommendation System on the basis of tags.</w:t>
+      </w:r>
+    </w:p>
+    <w:p>
+      <w:pPr>
+        <w:pStyle w:val="Heading3"/>
+        <w:rPr/>
+      </w:pPr>
+      <w:r>
+        <w:rPr/>
+        <w:t>Our Team</w:t>
+      </w:r>
+      <w:bookmarkStart w:id="5" w:name="our-team"/>
+      <w:bookmarkEnd w:id="5"/>
+    </w:p>
+    <w:p>
+      <w:pPr>
+        <w:pStyle w:val="Compact"/>
+        <w:numPr>
+          <w:ilvl w:val="0"/>
+          <w:numId w:val="5"/>
         </w:numPr>
         <w:rPr/>
       </w:pPr>
@@ -809,7 +865,7 @@
         <w:pStyle w:val="Compact"/>
         <w:numPr>
           <w:ilvl w:val="0"/>
-          <w:numId w:val="10"/>
+          <w:numId w:val="5"/>
         </w:numPr>
         <w:rPr/>
       </w:pPr>
@@ -829,7 +885,7 @@
         <w:pStyle w:val="Compact"/>
         <w:numPr>
           <w:ilvl w:val="0"/>
-          <w:numId w:val="10"/>
+          <w:numId w:val="5"/>
         </w:numPr>
         <w:rPr/>
       </w:pPr>
@@ -849,7 +905,7 @@
         <w:pStyle w:val="Compact"/>
         <w:numPr>
           <w:ilvl w:val="0"/>
-          <w:numId w:val="10"/>
+          <w:numId w:val="5"/>
         </w:numPr>
         <w:rPr/>
       </w:pPr>
@@ -907,6 +963,7 @@
       </w:pPr>
       <w:rPr>
         <w:rFonts w:ascii="Symbol" w:hAnsi="Symbol" w:cs="Symbol" w:hint="default"/>
+        <w:rFonts w:cs="Symbol"/>
       </w:rPr>
     </w:lvl>
     <w:lvl w:ilvl="1">
@@ -922,6 +979,7 @@
       </w:pPr>
       <w:rPr>
         <w:rFonts w:ascii="Symbol" w:hAnsi="Symbol" w:cs="Symbol" w:hint="default"/>
+        <w:rFonts w:cs="Symbol"/>
       </w:rPr>
     </w:lvl>
     <w:lvl w:ilvl="2">
@@ -937,6 +995,7 @@
       </w:pPr>
       <w:rPr>
         <w:rFonts w:ascii="Symbol" w:hAnsi="Symbol" w:cs="Symbol" w:hint="default"/>
+        <w:rFonts w:cs="Symbol"/>
       </w:rPr>
     </w:lvl>
     <w:lvl w:ilvl="3">
@@ -952,6 +1011,7 @@
       </w:pPr>
       <w:rPr>
         <w:rFonts w:ascii="Symbol" w:hAnsi="Symbol" w:cs="Symbol" w:hint="default"/>
+        <w:rFonts w:cs="Symbol"/>
       </w:rPr>
     </w:lvl>
     <w:lvl w:ilvl="4">
@@ -967,6 +1027,7 @@
       </w:pPr>
       <w:rPr>
         <w:rFonts w:ascii="Symbol" w:hAnsi="Symbol" w:cs="Symbol" w:hint="default"/>
+        <w:rFonts w:cs="Symbol"/>
       </w:rPr>
     </w:lvl>
     <w:lvl w:ilvl="5">
@@ -982,6 +1043,7 @@
       </w:pPr>
       <w:rPr>
         <w:rFonts w:ascii="Symbol" w:hAnsi="Symbol" w:cs="Symbol" w:hint="default"/>
+        <w:rFonts w:cs="Symbol"/>
       </w:rPr>
     </w:lvl>
     <w:lvl w:ilvl="6">
@@ -997,6 +1059,7 @@
       </w:pPr>
       <w:rPr>
         <w:rFonts w:ascii="Symbol" w:hAnsi="Symbol" w:cs="Symbol" w:hint="default"/>
+        <w:rFonts w:cs="Symbol"/>
       </w:rPr>
     </w:lvl>
     <w:lvl w:ilvl="7">
@@ -1035,6 +1098,7 @@
       </w:pPr>
       <w:rPr>
         <w:rFonts w:ascii="Symbol" w:hAnsi="Symbol" w:cs="Symbol" w:hint="default"/>
+        <w:rFonts w:cs="Symbol"/>
       </w:rPr>
     </w:lvl>
     <w:lvl w:ilvl="1">
@@ -1050,6 +1114,7 @@
       </w:pPr>
       <w:rPr>
         <w:rFonts w:ascii="Symbol" w:hAnsi="Symbol" w:cs="Symbol" w:hint="default"/>
+        <w:rFonts w:cs="Symbol"/>
       </w:rPr>
     </w:lvl>
     <w:lvl w:ilvl="2">
@@ -1065,6 +1130,7 @@
       </w:pPr>
       <w:rPr>
         <w:rFonts w:ascii="Symbol" w:hAnsi="Symbol" w:cs="Symbol" w:hint="default"/>
+        <w:rFonts w:cs="Symbol"/>
       </w:rPr>
     </w:lvl>
     <w:lvl w:ilvl="3">
@@ -1080,6 +1146,7 @@
       </w:pPr>
       <w:rPr>
         <w:rFonts w:ascii="Symbol" w:hAnsi="Symbol" w:cs="Symbol" w:hint="default"/>
+        <w:rFonts w:cs="Symbol"/>
       </w:rPr>
     </w:lvl>
     <w:lvl w:ilvl="4">
@@ -1095,6 +1162,7 @@
       </w:pPr>
       <w:rPr>
         <w:rFonts w:ascii="Symbol" w:hAnsi="Symbol" w:cs="Symbol" w:hint="default"/>
+        <w:rFonts w:cs="Symbol"/>
       </w:rPr>
     </w:lvl>
     <w:lvl w:ilvl="5">
@@ -1110,6 +1178,7 @@
       </w:pPr>
       <w:rPr>
         <w:rFonts w:ascii="Symbol" w:hAnsi="Symbol" w:cs="Symbol" w:hint="default"/>
+        <w:rFonts w:cs="Symbol"/>
       </w:rPr>
     </w:lvl>
     <w:lvl w:ilvl="6">
@@ -1125,6 +1194,7 @@
       </w:pPr>
       <w:rPr>
         <w:rFonts w:ascii="Symbol" w:hAnsi="Symbol" w:cs="Symbol" w:hint="default"/>
+        <w:rFonts w:cs="Symbol"/>
       </w:rPr>
     </w:lvl>
     <w:lvl w:ilvl="7">
@@ -1163,6 +1233,7 @@
       </w:pPr>
       <w:rPr>
         <w:rFonts w:ascii="Symbol" w:hAnsi="Symbol" w:cs="Symbol" w:hint="default"/>
+        <w:rFonts w:cs="Symbol"/>
       </w:rPr>
     </w:lvl>
     <w:lvl w:ilvl="1">
@@ -1178,6 +1249,7 @@
       </w:pPr>
       <w:rPr>
         <w:rFonts w:ascii="Symbol" w:hAnsi="Symbol" w:cs="Symbol" w:hint="default"/>
+        <w:rFonts w:cs="Symbol"/>
       </w:rPr>
     </w:lvl>
     <w:lvl w:ilvl="2">
@@ -1193,6 +1265,7 @@
       </w:pPr>
       <w:rPr>
         <w:rFonts w:ascii="Symbol" w:hAnsi="Symbol" w:cs="Symbol" w:hint="default"/>
+        <w:rFonts w:cs="Symbol"/>
       </w:rPr>
     </w:lvl>
     <w:lvl w:ilvl="3">
@@ -1208,6 +1281,7 @@
       </w:pPr>
       <w:rPr>
         <w:rFonts w:ascii="Symbol" w:hAnsi="Symbol" w:cs="Symbol" w:hint="default"/>
+        <w:rFonts w:cs="Symbol"/>
       </w:rPr>
     </w:lvl>
     <w:lvl w:ilvl="4">
@@ -1223,6 +1297,7 @@
       </w:pPr>
       <w:rPr>
         <w:rFonts w:ascii="Symbol" w:hAnsi="Symbol" w:cs="Symbol" w:hint="default"/>
+        <w:rFonts w:cs="Symbol"/>
       </w:rPr>
     </w:lvl>
     <w:lvl w:ilvl="5">
@@ -1238,6 +1313,7 @@
       </w:pPr>
       <w:rPr>
         <w:rFonts w:ascii="Symbol" w:hAnsi="Symbol" w:cs="Symbol" w:hint="default"/>
+        <w:rFonts w:cs="Symbol"/>
       </w:rPr>
     </w:lvl>
     <w:lvl w:ilvl="6">
@@ -1253,6 +1329,7 @@
       </w:pPr>
       <w:rPr>
         <w:rFonts w:ascii="Symbol" w:hAnsi="Symbol" w:cs="Symbol" w:hint="default"/>
+        <w:rFonts w:cs="Symbol"/>
       </w:rPr>
     </w:lvl>
     <w:lvl w:ilvl="7">
@@ -1291,6 +1368,7 @@
       </w:pPr>
       <w:rPr>
         <w:rFonts w:ascii="Symbol" w:hAnsi="Symbol" w:cs="Symbol" w:hint="default"/>
+        <w:rFonts w:cs="Symbol"/>
       </w:rPr>
     </w:lvl>
     <w:lvl w:ilvl="1">
@@ -1306,6 +1384,7 @@
       </w:pPr>
       <w:rPr>
         <w:rFonts w:ascii="Symbol" w:hAnsi="Symbol" w:cs="Symbol" w:hint="default"/>
+        <w:rFonts w:cs="Symbol"/>
       </w:rPr>
     </w:lvl>
     <w:lvl w:ilvl="2">
@@ -1321,6 +1400,7 @@
       </w:pPr>
       <w:rPr>
         <w:rFonts w:ascii="Symbol" w:hAnsi="Symbol" w:cs="Symbol" w:hint="default"/>
+        <w:rFonts w:cs="Symbol"/>
       </w:rPr>
     </w:lvl>
     <w:lvl w:ilvl="3">
@@ -1336,6 +1416,7 @@
       </w:pPr>
       <w:rPr>
         <w:rFonts w:ascii="Symbol" w:hAnsi="Symbol" w:cs="Symbol" w:hint="default"/>
+        <w:rFonts w:cs="Symbol"/>
       </w:rPr>
     </w:lvl>
     <w:lvl w:ilvl="4">
@@ -1351,6 +1432,7 @@
       </w:pPr>
       <w:rPr>
         <w:rFonts w:ascii="Symbol" w:hAnsi="Symbol" w:cs="Symbol" w:hint="default"/>
+        <w:rFonts w:cs="Symbol"/>
       </w:rPr>
     </w:lvl>
     <w:lvl w:ilvl="5">
@@ -1366,6 +1448,7 @@
       </w:pPr>
       <w:rPr>
         <w:rFonts w:ascii="Symbol" w:hAnsi="Symbol" w:cs="Symbol" w:hint="default"/>
+        <w:rFonts w:cs="Symbol"/>
       </w:rPr>
     </w:lvl>
     <w:lvl w:ilvl="6">
@@ -1381,6 +1464,7 @@
       </w:pPr>
       <w:rPr>
         <w:rFonts w:ascii="Symbol" w:hAnsi="Symbol" w:cs="Symbol" w:hint="default"/>
+        <w:rFonts w:cs="Symbol"/>
       </w:rPr>
     </w:lvl>
     <w:lvl w:ilvl="7">
@@ -1419,6 +1503,7 @@
       </w:pPr>
       <w:rPr>
         <w:rFonts w:ascii="Symbol" w:hAnsi="Symbol" w:cs="Symbol" w:hint="default"/>
+        <w:rFonts w:cs="Symbol"/>
       </w:rPr>
     </w:lvl>
     <w:lvl w:ilvl="1">
@@ -1434,6 +1519,7 @@
       </w:pPr>
       <w:rPr>
         <w:rFonts w:ascii="Symbol" w:hAnsi="Symbol" w:cs="Symbol" w:hint="default"/>
+        <w:rFonts w:cs="Symbol"/>
       </w:rPr>
     </w:lvl>
     <w:lvl w:ilvl="2">
@@ -1449,6 +1535,7 @@
       </w:pPr>
       <w:rPr>
         <w:rFonts w:ascii="Symbol" w:hAnsi="Symbol" w:cs="Symbol" w:hint="default"/>
+        <w:rFonts w:cs="Symbol"/>
       </w:rPr>
     </w:lvl>
     <w:lvl w:ilvl="3">
@@ -1464,6 +1551,7 @@
       </w:pPr>
       <w:rPr>
         <w:rFonts w:ascii="Symbol" w:hAnsi="Symbol" w:cs="Symbol" w:hint="default"/>
+        <w:rFonts w:cs="Symbol"/>
       </w:rPr>
     </w:lvl>
     <w:lvl w:ilvl="4">
@@ -1479,6 +1567,7 @@
       </w:pPr>
       <w:rPr>
         <w:rFonts w:ascii="Symbol" w:hAnsi="Symbol" w:cs="Symbol" w:hint="default"/>
+        <w:rFonts w:cs="Symbol"/>
       </w:rPr>
     </w:lvl>
     <w:lvl w:ilvl="5">
@@ -1494,6 +1583,7 @@
       </w:pPr>
       <w:rPr>
         <w:rFonts w:ascii="Symbol" w:hAnsi="Symbol" w:cs="Symbol" w:hint="default"/>
+        <w:rFonts w:cs="Symbol"/>
       </w:rPr>
     </w:lvl>
     <w:lvl w:ilvl="6">
@@ -1509,6 +1599,7 @@
       </w:pPr>
       <w:rPr>
         <w:rFonts w:ascii="Symbol" w:hAnsi="Symbol" w:cs="Symbol" w:hint="default"/>
+        <w:rFonts w:cs="Symbol"/>
       </w:rPr>
     </w:lvl>
     <w:lvl w:ilvl="7">
@@ -1646,18 +1737,6 @@
   <w:num w:numId="6">
     <w:abstractNumId w:val="6"/>
   </w:num>
-  <w:num w:numId="7">
-    <w:abstractNumId w:val="1"/>
-  </w:num>
-  <w:num w:numId="8">
-    <w:abstractNumId w:val="1"/>
-  </w:num>
-  <w:num w:numId="9">
-    <w:abstractNumId w:val="1"/>
-  </w:num>
-  <w:num w:numId="10">
-    <w:abstractNumId w:val="1"/>
-  </w:num>
 </w:numbering>
 </file>
 
@@ -1667,15 +1746,12 @@
     <w:rPrDefault>
       <w:rPr>
         <w:rFonts w:ascii="Cambria" w:hAnsi="Cambria" w:eastAsia="Cambria" w:cs="" w:asciiTheme="minorHAnsi" w:cstheme="minorBidi" w:eastAsiaTheme="minorHAnsi" w:hAnsiTheme="minorHAnsi"/>
-        <w:sz w:val="24"/>
         <w:szCs w:val="24"/>
         <w:lang w:val="en-US" w:eastAsia="en-US" w:bidi="ar-SA"/>
       </w:rPr>
     </w:rPrDefault>
     <w:pPrDefault>
-      <w:pPr>
-        <w:suppressAutoHyphens w:val="true"/>
-      </w:pPr>
+      <w:pPr/>
     </w:pPrDefault>
   </w:docDefaults>
   <w:latentStyles w:defLockedState="0" w:defUIPriority="0" w:defSemiHidden="0" w:defUnhideWhenUsed="0" w:defQFormat="0" w:count="276"/>
@@ -1684,6 +1760,7 @@
     <w:qFormat/>
     <w:pPr>
       <w:widowControl/>
+      <w:suppressAutoHyphens w:val="true"/>
       <w:bidi w:val="0"/>
       <w:spacing w:before="180" w:after="180"/>
       <w:jc w:val="left"/>
@@ -1958,12 +2035,458 @@
     <w:rPr/>
   </w:style>
   <w:style w:type="character" w:styleId="InternetLink">
-    <w:name w:val="Hyperlink"/>
+    <w:name w:val="Internet Link"/>
     <w:rPr>
       <w:color w:val="000080"/>
       <w:u w:val="single"/>
       <w:lang w:val="zxx" w:eastAsia="zxx" w:bidi="zxx"/>
     </w:rPr>
+  </w:style>
+  <w:style w:type="character" w:styleId="ListLabel1">
+    <w:name w:val="ListLabel 1"/>
+    <w:qFormat/>
+    <w:rPr>
+      <w:rFonts w:cs="Symbol"/>
+    </w:rPr>
+  </w:style>
+  <w:style w:type="character" w:styleId="ListLabel2">
+    <w:name w:val="ListLabel 2"/>
+    <w:qFormat/>
+    <w:rPr>
+      <w:rFonts w:cs="Symbol"/>
+    </w:rPr>
+  </w:style>
+  <w:style w:type="character" w:styleId="ListLabel3">
+    <w:name w:val="ListLabel 3"/>
+    <w:qFormat/>
+    <w:rPr>
+      <w:rFonts w:cs="Symbol"/>
+    </w:rPr>
+  </w:style>
+  <w:style w:type="character" w:styleId="ListLabel4">
+    <w:name w:val="ListLabel 4"/>
+    <w:qFormat/>
+    <w:rPr>
+      <w:rFonts w:cs="Symbol"/>
+    </w:rPr>
+  </w:style>
+  <w:style w:type="character" w:styleId="ListLabel5">
+    <w:name w:val="ListLabel 5"/>
+    <w:qFormat/>
+    <w:rPr>
+      <w:rFonts w:cs="Symbol"/>
+    </w:rPr>
+  </w:style>
+  <w:style w:type="character" w:styleId="ListLabel6">
+    <w:name w:val="ListLabel 6"/>
+    <w:qFormat/>
+    <w:rPr>
+      <w:rFonts w:cs="Symbol"/>
+    </w:rPr>
+  </w:style>
+  <w:style w:type="character" w:styleId="ListLabel7">
+    <w:name w:val="ListLabel 7"/>
+    <w:qFormat/>
+    <w:rPr>
+      <w:rFonts w:cs="Symbol"/>
+    </w:rPr>
+  </w:style>
+  <w:style w:type="character" w:styleId="ListLabel8">
+    <w:name w:val="ListLabel 8"/>
+    <w:qFormat/>
+    <w:rPr>
+      <w:rFonts w:cs="Symbol"/>
+    </w:rPr>
+  </w:style>
+  <w:style w:type="character" w:styleId="ListLabel9">
+    <w:name w:val="ListLabel 9"/>
+    <w:qFormat/>
+    <w:rPr>
+      <w:rFonts w:cs="Symbol"/>
+    </w:rPr>
+  </w:style>
+  <w:style w:type="character" w:styleId="ListLabel10">
+    <w:name w:val="ListLabel 10"/>
+    <w:qFormat/>
+    <w:rPr>
+      <w:rFonts w:cs="Symbol"/>
+    </w:rPr>
+  </w:style>
+  <w:style w:type="character" w:styleId="ListLabel11">
+    <w:name w:val="ListLabel 11"/>
+    <w:qFormat/>
+    <w:rPr>
+      <w:rFonts w:cs="Symbol"/>
+    </w:rPr>
+  </w:style>
+  <w:style w:type="character" w:styleId="ListLabel12">
+    <w:name w:val="ListLabel 12"/>
+    <w:qFormat/>
+    <w:rPr>
+      <w:rFonts w:cs="Symbol"/>
+    </w:rPr>
+  </w:style>
+  <w:style w:type="character" w:styleId="ListLabel13">
+    <w:name w:val="ListLabel 13"/>
+    <w:qFormat/>
+    <w:rPr>
+      <w:rFonts w:cs="Symbol"/>
+    </w:rPr>
+  </w:style>
+  <w:style w:type="character" w:styleId="ListLabel14">
+    <w:name w:val="ListLabel 14"/>
+    <w:qFormat/>
+    <w:rPr>
+      <w:rFonts w:cs="Symbol"/>
+    </w:rPr>
+  </w:style>
+  <w:style w:type="character" w:styleId="ListLabel15">
+    <w:name w:val="ListLabel 15"/>
+    <w:qFormat/>
+    <w:rPr>
+      <w:rFonts w:cs="Symbol"/>
+    </w:rPr>
+  </w:style>
+  <w:style w:type="character" w:styleId="ListLabel16">
+    <w:name w:val="ListLabel 16"/>
+    <w:qFormat/>
+    <w:rPr>
+      <w:rFonts w:cs="Symbol"/>
+    </w:rPr>
+  </w:style>
+  <w:style w:type="character" w:styleId="ListLabel17">
+    <w:name w:val="ListLabel 17"/>
+    <w:qFormat/>
+    <w:rPr>
+      <w:rFonts w:cs="Symbol"/>
+    </w:rPr>
+  </w:style>
+  <w:style w:type="character" w:styleId="ListLabel18">
+    <w:name w:val="ListLabel 18"/>
+    <w:qFormat/>
+    <w:rPr>
+      <w:rFonts w:cs="Symbol"/>
+    </w:rPr>
+  </w:style>
+  <w:style w:type="character" w:styleId="ListLabel19">
+    <w:name w:val="ListLabel 19"/>
+    <w:qFormat/>
+    <w:rPr>
+      <w:rFonts w:cs="Symbol"/>
+    </w:rPr>
+  </w:style>
+  <w:style w:type="character" w:styleId="ListLabel20">
+    <w:name w:val="ListLabel 20"/>
+    <w:qFormat/>
+    <w:rPr>
+      <w:rFonts w:cs="Symbol"/>
+    </w:rPr>
+  </w:style>
+  <w:style w:type="character" w:styleId="ListLabel21">
+    <w:name w:val="ListLabel 21"/>
+    <w:qFormat/>
+    <w:rPr>
+      <w:rFonts w:cs="Symbol"/>
+    </w:rPr>
+  </w:style>
+  <w:style w:type="character" w:styleId="ListLabel22">
+    <w:name w:val="ListLabel 22"/>
+    <w:qFormat/>
+    <w:rPr>
+      <w:rFonts w:cs="Symbol"/>
+    </w:rPr>
+  </w:style>
+  <w:style w:type="character" w:styleId="ListLabel23">
+    <w:name w:val="ListLabel 23"/>
+    <w:qFormat/>
+    <w:rPr>
+      <w:rFonts w:cs="Symbol"/>
+    </w:rPr>
+  </w:style>
+  <w:style w:type="character" w:styleId="ListLabel24">
+    <w:name w:val="ListLabel 24"/>
+    <w:qFormat/>
+    <w:rPr>
+      <w:rFonts w:cs="Symbol"/>
+    </w:rPr>
+  </w:style>
+  <w:style w:type="character" w:styleId="ListLabel25">
+    <w:name w:val="ListLabel 25"/>
+    <w:qFormat/>
+    <w:rPr>
+      <w:rFonts w:cs="Symbol"/>
+    </w:rPr>
+  </w:style>
+  <w:style w:type="character" w:styleId="ListLabel26">
+    <w:name w:val="ListLabel 26"/>
+    <w:qFormat/>
+    <w:rPr>
+      <w:rFonts w:cs="Symbol"/>
+    </w:rPr>
+  </w:style>
+  <w:style w:type="character" w:styleId="ListLabel27">
+    <w:name w:val="ListLabel 27"/>
+    <w:qFormat/>
+    <w:rPr>
+      <w:rFonts w:cs="Symbol"/>
+    </w:rPr>
+  </w:style>
+  <w:style w:type="character" w:styleId="ListLabel28">
+    <w:name w:val="ListLabel 28"/>
+    <w:qFormat/>
+    <w:rPr>
+      <w:rFonts w:cs="Symbol"/>
+    </w:rPr>
+  </w:style>
+  <w:style w:type="character" w:styleId="ListLabel29">
+    <w:name w:val="ListLabel 29"/>
+    <w:qFormat/>
+    <w:rPr>
+      <w:rFonts w:cs="Symbol"/>
+    </w:rPr>
+  </w:style>
+  <w:style w:type="character" w:styleId="ListLabel30">
+    <w:name w:val="ListLabel 30"/>
+    <w:qFormat/>
+    <w:rPr>
+      <w:rFonts w:cs="Symbol"/>
+    </w:rPr>
+  </w:style>
+  <w:style w:type="character" w:styleId="ListLabel31">
+    <w:name w:val="ListLabel 31"/>
+    <w:qFormat/>
+    <w:rPr>
+      <w:rFonts w:cs="Symbol"/>
+    </w:rPr>
+  </w:style>
+  <w:style w:type="character" w:styleId="ListLabel32">
+    <w:name w:val="ListLabel 32"/>
+    <w:qFormat/>
+    <w:rPr>
+      <w:rFonts w:cs="Symbol"/>
+    </w:rPr>
+  </w:style>
+  <w:style w:type="character" w:styleId="ListLabel33">
+    <w:name w:val="ListLabel 33"/>
+    <w:qFormat/>
+    <w:rPr>
+      <w:rFonts w:cs="Symbol"/>
+    </w:rPr>
+  </w:style>
+  <w:style w:type="character" w:styleId="ListLabel34">
+    <w:name w:val="ListLabel 34"/>
+    <w:qFormat/>
+    <w:rPr>
+      <w:rFonts w:cs="Symbol"/>
+    </w:rPr>
+  </w:style>
+  <w:style w:type="character" w:styleId="ListLabel35">
+    <w:name w:val="ListLabel 35"/>
+    <w:qFormat/>
+    <w:rPr>
+      <w:rFonts w:cs="Symbol"/>
+    </w:rPr>
+  </w:style>
+  <w:style w:type="character" w:styleId="ListLabel36">
+    <w:name w:val="ListLabel 36"/>
+    <w:qFormat/>
+    <w:rPr>
+      <w:rFonts w:cs="Symbol"/>
+    </w:rPr>
+  </w:style>
+  <w:style w:type="character" w:styleId="ListLabel37">
+    <w:name w:val="ListLabel 37"/>
+    <w:qFormat/>
+    <w:rPr>
+      <w:rFonts w:cs="Symbol"/>
+    </w:rPr>
+  </w:style>
+  <w:style w:type="character" w:styleId="ListLabel38">
+    <w:name w:val="ListLabel 38"/>
+    <w:qFormat/>
+    <w:rPr>
+      <w:rFonts w:cs="Symbol"/>
+    </w:rPr>
+  </w:style>
+  <w:style w:type="character" w:styleId="ListLabel39">
+    <w:name w:val="ListLabel 39"/>
+    <w:qFormat/>
+    <w:rPr>
+      <w:rFonts w:cs="Symbol"/>
+    </w:rPr>
+  </w:style>
+  <w:style w:type="character" w:styleId="ListLabel40">
+    <w:name w:val="ListLabel 40"/>
+    <w:qFormat/>
+    <w:rPr>
+      <w:rFonts w:cs="Symbol"/>
+    </w:rPr>
+  </w:style>
+  <w:style w:type="character" w:styleId="ListLabel41">
+    <w:name w:val="ListLabel 41"/>
+    <w:qFormat/>
+    <w:rPr>
+      <w:rFonts w:cs="Symbol"/>
+    </w:rPr>
+  </w:style>
+  <w:style w:type="character" w:styleId="ListLabel42">
+    <w:name w:val="ListLabel 42"/>
+    <w:qFormat/>
+    <w:rPr>
+      <w:rFonts w:cs="Symbol"/>
+    </w:rPr>
+  </w:style>
+  <w:style w:type="character" w:styleId="ListLabel43">
+    <w:name w:val="ListLabel 43"/>
+    <w:qFormat/>
+    <w:rPr>
+      <w:rFonts w:cs="Symbol"/>
+    </w:rPr>
+  </w:style>
+  <w:style w:type="character" w:styleId="ListLabel44">
+    <w:name w:val="ListLabel 44"/>
+    <w:qFormat/>
+    <w:rPr>
+      <w:rFonts w:cs="Symbol"/>
+    </w:rPr>
+  </w:style>
+  <w:style w:type="character" w:styleId="ListLabel45">
+    <w:name w:val="ListLabel 45"/>
+    <w:qFormat/>
+    <w:rPr>
+      <w:rFonts w:cs="Symbol"/>
+    </w:rPr>
+  </w:style>
+  <w:style w:type="character" w:styleId="ListLabel46">
+    <w:name w:val="ListLabel 46"/>
+    <w:qFormat/>
+    <w:rPr>
+      <w:rFonts w:cs="Symbol"/>
+    </w:rPr>
+  </w:style>
+  <w:style w:type="character" w:styleId="ListLabel47">
+    <w:name w:val="ListLabel 47"/>
+    <w:qFormat/>
+    <w:rPr>
+      <w:rFonts w:cs="Symbol"/>
+    </w:rPr>
+  </w:style>
+  <w:style w:type="character" w:styleId="ListLabel48">
+    <w:name w:val="ListLabel 48"/>
+    <w:qFormat/>
+    <w:rPr>
+      <w:rFonts w:cs="Symbol"/>
+    </w:rPr>
+  </w:style>
+  <w:style w:type="character" w:styleId="ListLabel49">
+    <w:name w:val="ListLabel 49"/>
+    <w:qFormat/>
+    <w:rPr>
+      <w:rFonts w:cs="Symbol"/>
+    </w:rPr>
+  </w:style>
+  <w:style w:type="character" w:styleId="ListLabel50">
+    <w:name w:val="ListLabel 50"/>
+    <w:qFormat/>
+    <w:rPr>
+      <w:rFonts w:cs="Symbol"/>
+    </w:rPr>
+  </w:style>
+  <w:style w:type="character" w:styleId="ListLabel51">
+    <w:name w:val="ListLabel 51"/>
+    <w:qFormat/>
+    <w:rPr>
+      <w:rFonts w:cs="Symbol"/>
+    </w:rPr>
+  </w:style>
+  <w:style w:type="character" w:styleId="ListLabel52">
+    <w:name w:val="ListLabel 52"/>
+    <w:qFormat/>
+    <w:rPr>
+      <w:rFonts w:cs="Symbol"/>
+    </w:rPr>
+  </w:style>
+  <w:style w:type="character" w:styleId="ListLabel53">
+    <w:name w:val="ListLabel 53"/>
+    <w:qFormat/>
+    <w:rPr>
+      <w:rFonts w:cs="Symbol"/>
+    </w:rPr>
+  </w:style>
+  <w:style w:type="character" w:styleId="ListLabel54">
+    <w:name w:val="ListLabel 54"/>
+    <w:qFormat/>
+    <w:rPr>
+      <w:rFonts w:cs="Symbol"/>
+    </w:rPr>
+  </w:style>
+  <w:style w:type="character" w:styleId="ListLabel55">
+    <w:name w:val="ListLabel 55"/>
+    <w:qFormat/>
+    <w:rPr>
+      <w:rFonts w:cs="Symbol"/>
+    </w:rPr>
+  </w:style>
+  <w:style w:type="character" w:styleId="ListLabel56">
+    <w:name w:val="ListLabel 56"/>
+    <w:qFormat/>
+    <w:rPr>
+      <w:rFonts w:cs="Symbol"/>
+    </w:rPr>
+  </w:style>
+  <w:style w:type="character" w:styleId="ListLabel57">
+    <w:name w:val="ListLabel 57"/>
+    <w:qFormat/>
+    <w:rPr>
+      <w:rFonts w:cs="Symbol"/>
+    </w:rPr>
+  </w:style>
+  <w:style w:type="character" w:styleId="ListLabel58">
+    <w:name w:val="ListLabel 58"/>
+    <w:qFormat/>
+    <w:rPr>
+      <w:rFonts w:cs="Symbol"/>
+    </w:rPr>
+  </w:style>
+  <w:style w:type="character" w:styleId="ListLabel59">
+    <w:name w:val="ListLabel 59"/>
+    <w:qFormat/>
+    <w:rPr>
+      <w:rFonts w:cs="Symbol"/>
+    </w:rPr>
+  </w:style>
+  <w:style w:type="character" w:styleId="ListLabel60">
+    <w:name w:val="ListLabel 60"/>
+    <w:qFormat/>
+    <w:rPr>
+      <w:rFonts w:cs="Symbol"/>
+    </w:rPr>
+  </w:style>
+  <w:style w:type="character" w:styleId="ListLabel61">
+    <w:name w:val="ListLabel 61"/>
+    <w:qFormat/>
+    <w:rPr>
+      <w:rFonts w:cs="Symbol"/>
+    </w:rPr>
+  </w:style>
+  <w:style w:type="character" w:styleId="ListLabel62">
+    <w:name w:val="ListLabel 62"/>
+    <w:qFormat/>
+    <w:rPr>
+      <w:rFonts w:cs="Symbol"/>
+    </w:rPr>
+  </w:style>
+  <w:style w:type="character" w:styleId="ListLabel63">
+    <w:name w:val="ListLabel 63"/>
+    <w:qFormat/>
+    <w:rPr>
+      <w:rFonts w:cs="Symbol"/>
+    </w:rPr>
+  </w:style>
+  <w:style w:type="character" w:styleId="ListLabel64">
+    <w:name w:val="ListLabel 64"/>
+    <w:qFormat/>
+    <w:rPr/>
   </w:style>
   <w:style w:type="paragraph" w:styleId="Heading">
     <w:name w:val="Heading"/>
@@ -2124,7 +2647,6 @@
   <w:style w:type="paragraph" w:styleId="DefinitionTerm">
     <w:name w:val="Definition Term"/>
     <w:basedOn w:val="Normal"/>
-    <w:next w:val="Definition"/>
     <w:qFormat/>
     <w:pPr>
       <w:keepNext w:val="true"/>

</xml_diff>